<commit_message>
Ejemplos de sistemas mecánicos
</commit_message>
<xml_diff>
--- a/G1/Semana 5/Sistemas mecánicos.docx
+++ b/G1/Semana 5/Sistemas mecánicos.docx
@@ -6726,16 +6726,6 @@
         </w:rPr>
         <w:lastRenderedPageBreak/>
         <w:t>Sistema de suspensión de vehículo</w:t>
-      </w:r>
-      <w:r>
-        <w:rPr>
-          <w:rFonts w:eastAsiaTheme="minorEastAsia"/>
-          <w:b/>
-          <w:bCs/>
-          <w:iCs/>
-          <w:lang w:val="es-CO"/>
-        </w:rPr>
-        <w:t xml:space="preserve"> (G2/G54)</w:t>
       </w:r>
       <w:r>
         <w:rPr>
@@ -16972,34 +16962,7 @@
           <w:bCs/>
           <w:lang w:val="es-CO"/>
         </w:rPr>
-        <w:t xml:space="preserve"> Sistema rotacional (Eje-Disco</w:t>
-      </w:r>
-      <w:r>
-        <w:rPr>
-          <w:rFonts w:eastAsiaTheme="minorEastAsia"/>
-          <w:b/>
-          <w:bCs/>
-          <w:lang w:val="es-CO"/>
-        </w:rPr>
-        <w:t xml:space="preserve"> G</w:t>
-      </w:r>
-      <w:r>
-        <w:rPr>
-          <w:rFonts w:eastAsiaTheme="minorEastAsia"/>
-          <w:b/>
-          <w:bCs/>
-          <w:lang w:val="es-CO"/>
-        </w:rPr>
-        <w:t>2</w:t>
-      </w:r>
-      <w:r>
-        <w:rPr>
-          <w:rFonts w:eastAsiaTheme="minorEastAsia"/>
-          <w:b/>
-          <w:bCs/>
-          <w:lang w:val="es-CO"/>
-        </w:rPr>
-        <w:t>)</w:t>
+        <w:t xml:space="preserve"> Sistema rotacional (Eje-Disco)</w:t>
       </w:r>
       <w:r>
         <w:rPr>
@@ -22532,34 +22495,7 @@
           <w:bCs/>
           <w:lang w:val="es-CO"/>
         </w:rPr>
-        <w:t>Ejemplo Sistema rotacional (Eje-Disco</w:t>
-      </w:r>
-      <w:r>
-        <w:rPr>
-          <w:rFonts w:eastAsiaTheme="minorEastAsia"/>
-          <w:b/>
-          <w:bCs/>
-          <w:lang w:val="es-CO"/>
-        </w:rPr>
-        <w:t xml:space="preserve"> G</w:t>
-      </w:r>
-      <w:r>
-        <w:rPr>
-          <w:rFonts w:eastAsiaTheme="minorEastAsia"/>
-          <w:b/>
-          <w:bCs/>
-          <w:lang w:val="es-CO"/>
-        </w:rPr>
-        <w:t>54</w:t>
-      </w:r>
-      <w:r>
-        <w:rPr>
-          <w:rFonts w:eastAsiaTheme="minorEastAsia"/>
-          <w:b/>
-          <w:bCs/>
-          <w:lang w:val="es-CO"/>
-        </w:rPr>
-        <w:t>):</w:t>
+        <w:t>Ejemplo Sistema rotacional (Eje-Disco):</w:t>
       </w:r>
     </w:p>
     <w:p>

</xml_diff>